<commit_message>
Updated notes and problem definition
</commit_message>
<xml_diff>
--- a/Deliverable 1/Initial Presentation Notes.docx
+++ b/Deliverable 1/Initial Presentation Notes.docx
@@ -24,109 +24,107 @@
       <w:r>
         <w:t>All over North America</w:t>
       </w:r>
+    </w:p>
+    <w:p>
+      <w:r>
+        <w:t>Fire is a tragedy</w:t>
+      </w:r>
+    </w:p>
+    <w:p>
+      <w:r>
+        <w:t>Goal is to take Fire away</w:t>
+      </w:r>
+    </w:p>
+    <w:p>
+      <w:r>
+        <w:t>It is a critical service to educate the community and reduce/stop fires</w:t>
+      </w:r>
+    </w:p>
+    <w:p>
+      <w:r>
+        <w:t>The application would be revolutionary and help fire education</w:t>
+      </w:r>
+    </w:p>
+    <w:p>
+      <w:r>
+        <w:t>Fire</w:t>
+      </w:r>
+      <w:r>
+        <w:t xml:space="preserve">fighters respond to calls for: </w:t>
+      </w:r>
+    </w:p>
+    <w:p>
+      <w:r>
+        <w:tab/>
+        <w:t>Vehicle accidents, fires, medical emergencies, water rescue, hazardous materials, ice rescue, high rescue, building inspection</w:t>
+      </w:r>
+    </w:p>
+    <w:p>
+      <w:r>
+        <w:t>Reduced fires from 41 in 2003 to 3 for playing with matches/lighters</w:t>
+      </w:r>
+    </w:p>
+    <w:p>
+      <w:pPr>
+        <w:rPr>
+          <w:b/>
+        </w:rPr>
+      </w:pPr>
+      <w:r>
+        <w:rPr>
+          <w:b/>
+        </w:rPr>
+        <w:t>TARGET:</w:t>
+      </w:r>
+    </w:p>
+    <w:p>
+      <w:r>
+        <w:tab/>
+        <w:t>Prevent fires (completely), educate communities to help survivability – plan &amp; prepare</w:t>
+      </w:r>
+    </w:p>
+    <w:p>
+      <w:pPr>
+        <w:rPr>
+          <w:b/>
+        </w:rPr>
+      </w:pPr>
+      <w:r>
+        <w:rPr>
+          <w:b/>
+        </w:rPr>
+        <w:t>Learn not to burn</w:t>
+      </w:r>
+      <w:r>
+        <w:rPr>
+          <w:b/>
+        </w:rPr>
+        <w:t>:</w:t>
+      </w:r>
+    </w:p>
+    <w:p>
+      <w:r>
+        <w:rPr>
+          <w:b/>
+        </w:rPr>
+        <w:tab/>
+      </w:r>
+      <w:r>
+        <w:t>Public education</w:t>
+      </w:r>
+    </w:p>
+    <w:p>
+      <w:r>
+        <w:rPr>
+          <w:b/>
+        </w:rPr>
+        <w:tab/>
+      </w:r>
+      <w:r>
+        <w:t>3-year</w:t>
+      </w:r>
       <w:bookmarkStart w:id="0" w:name="_GoBack"/>
       <w:bookmarkEnd w:id="0"/>
-    </w:p>
-    <w:p>
-      <w:r>
-        <w:t>Fire is a tragedy</w:t>
-      </w:r>
-    </w:p>
-    <w:p>
-      <w:r>
-        <w:t>Goal is to take Fire away</w:t>
-      </w:r>
-    </w:p>
-    <w:p>
-      <w:r>
-        <w:t>It is a critical service to educate the community and reduce/stop fires</w:t>
-      </w:r>
-    </w:p>
-    <w:p>
-      <w:r>
-        <w:t>The application would be revolutionary and help fire education</w:t>
-      </w:r>
-    </w:p>
-    <w:p>
-      <w:r>
-        <w:t>Fire</w:t>
-      </w:r>
-      <w:r>
-        <w:t xml:space="preserve">fighters respond to calls for: </w:t>
-      </w:r>
-    </w:p>
-    <w:p>
-      <w:r>
-        <w:tab/>
-        <w:t>Vehicle accidents, fires, medical emergencies, water rescue, hazardous materials, ice rescue, high rescue, building inspection</w:t>
-      </w:r>
-    </w:p>
-    <w:p>
-      <w:r>
-        <w:t>Reduced fires from 41 in 2003 to 3 for playing with matches/lighters</w:t>
-      </w:r>
-    </w:p>
-    <w:p>
-      <w:pPr>
-        <w:rPr>
-          <w:b/>
-        </w:rPr>
-      </w:pPr>
-      <w:r>
-        <w:rPr>
-          <w:b/>
-        </w:rPr>
-        <w:t>TARGET:</w:t>
-      </w:r>
-    </w:p>
-    <w:p>
-      <w:r>
-        <w:tab/>
-        <w:t>Prevent fires (completely), educate communities to help survivability – plan &amp; prepare</w:t>
-      </w:r>
-    </w:p>
-    <w:p>
-      <w:pPr>
-        <w:rPr>
-          <w:b/>
-        </w:rPr>
-      </w:pPr>
-      <w:r>
-        <w:rPr>
-          <w:b/>
-        </w:rPr>
-        <w:t>Learn not to burn</w:t>
-      </w:r>
-      <w:r>
-        <w:rPr>
-          <w:b/>
-        </w:rPr>
-        <w:t>:</w:t>
-      </w:r>
-    </w:p>
-    <w:p>
-      <w:r>
-        <w:rPr>
-          <w:b/>
-        </w:rPr>
-        <w:tab/>
-      </w:r>
-      <w:r>
-        <w:t>Public education</w:t>
-      </w:r>
-    </w:p>
-    <w:p>
-      <w:r>
-        <w:rPr>
-          <w:b/>
-        </w:rPr>
-        <w:tab/>
-      </w:r>
-      <w:proofErr w:type="gramStart"/>
-      <w:r>
-        <w:t>3 year</w:t>
-      </w:r>
-      <w:proofErr w:type="gramEnd"/>
       <w:r>
         <w:t xml:space="preserve"> cycle</w:t>
       </w:r>
@@ -200,21 +198,7 @@
         <w:rPr>
           <w:i/>
         </w:rPr>
-        <w:t xml:space="preserve">Fire safety message </w:t>
-      </w:r>
-      <w:proofErr w:type="gramStart"/>
-      <w:r>
-        <w:rPr>
-          <w:i/>
-        </w:rPr>
-        <w:t>has to</w:t>
-      </w:r>
-      <w:proofErr w:type="gramEnd"/>
-      <w:r>
-        <w:rPr>
-          <w:i/>
-        </w:rPr>
-        <w:t xml:space="preserve"> get home</w:t>
+        <w:t>Fire safety message has to get home</w:t>
       </w:r>
     </w:p>
     <w:p>
@@ -245,14 +229,7 @@
     <w:p>
       <w:r>
         <w:tab/>
-      </w:r>
-      <w:proofErr w:type="gramStart"/>
-      <w:r>
-        <w:t>Has to</w:t>
-      </w:r>
-      <w:proofErr w:type="gramEnd"/>
-      <w:r>
-        <w:t xml:space="preserve"> be technology that they use at school and home</w:t>
+        <w:t>Has to be technology that they use at school and home</w:t>
       </w:r>
     </w:p>
     <w:p>
@@ -335,7 +312,7 @@
       </w:pPr>
     </w:pPrDefault>
   </w:docDefaults>
-  <w:latentStyles w:defLockedState="0" w:defUIPriority="99" w:defSemiHidden="0" w:defUnhideWhenUsed="0" w:defQFormat="0" w:count="375">
+  <w:latentStyles w:defLockedState="0" w:defUIPriority="99" w:defSemiHidden="0" w:defUnhideWhenUsed="0" w:defQFormat="0" w:count="377">
     <w:lsdException w:name="Normal" w:uiPriority="0" w:qFormat="1"/>
     <w:lsdException w:name="heading 1" w:uiPriority="9" w:qFormat="1"/>
     <w:lsdException w:name="heading 2" w:semiHidden="1" w:uiPriority="9" w:unhideWhenUsed="1" w:qFormat="1"/>
@@ -441,7 +418,6 @@
     <w:lsdException w:name="HTML Sample" w:semiHidden="1" w:unhideWhenUsed="1"/>
     <w:lsdException w:name="HTML Typewriter" w:semiHidden="1" w:unhideWhenUsed="1"/>
     <w:lsdException w:name="HTML Variable" w:semiHidden="1" w:unhideWhenUsed="1"/>
-    <w:lsdException w:name="Normal Table" w:semiHidden="1" w:unhideWhenUsed="1"/>
     <w:lsdException w:name="annotation subject" w:semiHidden="1" w:unhideWhenUsed="1"/>
     <w:lsdException w:name="No List" w:semiHidden="1" w:unhideWhenUsed="1"/>
     <w:lsdException w:name="Outline List 1" w:semiHidden="1" w:unhideWhenUsed="1"/>
@@ -487,11 +463,9 @@
     <w:lsdException w:name="Table Subtle 1" w:semiHidden="1" w:unhideWhenUsed="1"/>
     <w:lsdException w:name="Table Subtle 2" w:semiHidden="1" w:unhideWhenUsed="1"/>
     <w:lsdException w:name="Table Web 1" w:semiHidden="1" w:unhideWhenUsed="1"/>
-    <w:lsdException w:name="Table Web 2" w:semiHidden="1" w:unhideWhenUsed="1"/>
     <w:lsdException w:name="Table Web 3" w:semiHidden="1" w:unhideWhenUsed="1"/>
     <w:lsdException w:name="Balloon Text" w:semiHidden="1" w:unhideWhenUsed="1"/>
     <w:lsdException w:name="Table Grid" w:uiPriority="39"/>
-    <w:lsdException w:name="Table Theme" w:semiHidden="1" w:unhideWhenUsed="1"/>
     <w:lsdException w:name="Placeholder Text" w:semiHidden="1"/>
     <w:lsdException w:name="No Spacing" w:uiPriority="1" w:qFormat="1"/>
     <w:lsdException w:name="Light Shading" w:uiPriority="60"/>
@@ -711,6 +685,8 @@
     <w:lsdException w:name="Smart Hyperlink" w:semiHidden="1" w:unhideWhenUsed="1"/>
     <w:lsdException w:name="Hashtag" w:semiHidden="1" w:unhideWhenUsed="1"/>
     <w:lsdException w:name="Unresolved Mention" w:semiHidden="1" w:unhideWhenUsed="1"/>
+    <w:lsdException w:name="Smart Link" w:semiHidden="1" w:unhideWhenUsed="1"/>
+    <w:lsdException w:name="Smart Link Error" w:semiHidden="1" w:unhideWhenUsed="1"/>
   </w:latentStyles>
   <w:style w:type="paragraph" w:default="1" w:styleId="Normal">
     <w:name w:val="Normal"/>

</xml_diff>